<commit_message>
added MLCC to drafts.doc
</commit_message>
<xml_diff>
--- a/HardwareDesignDrafts.docx
+++ b/HardwareDesignDrafts.docx
@@ -97,11 +97,9 @@
             <w:shd w:val="clear" w:color="auto" w:fill="auto"/>
           </w:tcPr>
           <w:p>
-            <w:proofErr w:type="spellStart"/>
             <w:r>
               <w:t>Типоразмер</w:t>
             </w:r>
-            <w:proofErr w:type="spellEnd"/>
           </w:p>
         </w:tc>
         <w:tc>
@@ -110,11 +108,9 @@
             <w:shd w:val="clear" w:color="auto" w:fill="auto"/>
           </w:tcPr>
           <w:p>
-            <w:proofErr w:type="spellStart"/>
             <w:r>
               <w:t>Высота</w:t>
             </w:r>
-            <w:proofErr w:type="spellEnd"/>
           </w:p>
         </w:tc>
         <w:tc>
@@ -123,11 +119,9 @@
             <w:shd w:val="clear" w:color="auto" w:fill="auto"/>
           </w:tcPr>
           <w:p>
-            <w:proofErr w:type="spellStart"/>
             <w:r>
               <w:t>Наименование</w:t>
             </w:r>
-            <w:proofErr w:type="spellEnd"/>
           </w:p>
         </w:tc>
         <w:tc>
@@ -136,11 +130,9 @@
             <w:shd w:val="clear" w:color="auto" w:fill="auto"/>
           </w:tcPr>
           <w:p>
-            <w:proofErr w:type="spellStart"/>
             <w:r>
               <w:t>Ток</w:t>
             </w:r>
-            <w:proofErr w:type="spellEnd"/>
           </w:p>
         </w:tc>
         <w:tc>
@@ -851,401 +843,947 @@
           <w:szCs w:val="28"/>
         </w:rPr>
         <w:lastRenderedPageBreak/>
-        <w:t>CERAMIC CHIP CAPACITORS</w:t>
+        <w:t>§</w:t>
+      </w:r>
+      <w:r>
+        <w:rPr>
+          <w:rFonts w:ascii="Times New Roman" w:hAnsi="Times New Roman" w:cs="Times New Roman"/>
+          <w:sz w:val="28"/>
+          <w:szCs w:val="28"/>
+        </w:rPr>
+        <w:t>MLCC</w:t>
+      </w:r>
+    </w:p>
+    <w:p/>
+    <w:p>
+      <w:pPr>
+        <w:pStyle w:val="Heading2"/>
+      </w:pPr>
+      <w:r>
+        <w:t>3-digit capacitance</w:t>
+      </w:r>
+    </w:p>
+    <w:tbl>
+      <w:tblPr>
+        <w:tblStyle w:val="TableGrid"/>
+        <w:tblW w:w="0" w:type="auto"/>
+        <w:tblLook w:val="04A0" w:firstRow="1" w:lastRow="0" w:firstColumn="1" w:lastColumn="0" w:noHBand="0" w:noVBand="1"/>
+      </w:tblPr>
+      <w:tblGrid>
+        <w:gridCol w:w="1109"/>
+        <w:gridCol w:w="1109"/>
+        <w:gridCol w:w="1110"/>
+        <w:gridCol w:w="1114"/>
+        <w:gridCol w:w="1110"/>
+        <w:gridCol w:w="1110"/>
+        <w:gridCol w:w="1110"/>
+        <w:gridCol w:w="1110"/>
+      </w:tblGrid>
+      <w:tr>
+        <w:tc>
+          <w:tcPr>
+            <w:tcW w:w="1109" w:type="dxa"/>
+          </w:tcPr>
+          <w:p>
+            <w:pPr>
+              <w:rPr>
+                <w:rFonts w:ascii="Verdana" w:hAnsi="Verdana"/>
+                <w:b/>
+              </w:rPr>
+            </w:pPr>
+            <w:r>
+              <w:rPr>
+                <w:rFonts w:ascii="Verdana" w:hAnsi="Verdana"/>
+                <w:b/>
+              </w:rPr>
+              <w:t>1R0</w:t>
+            </w:r>
+          </w:p>
+        </w:tc>
+        <w:tc>
+          <w:tcPr>
+            <w:tcW w:w="1109" w:type="dxa"/>
+          </w:tcPr>
+          <w:p>
+            <w:pPr>
+              <w:rPr>
+                <w:rFonts w:ascii="Verdana" w:hAnsi="Verdana"/>
+                <w:b/>
+              </w:rPr>
+            </w:pPr>
+            <w:r>
+              <w:rPr>
+                <w:rFonts w:ascii="Verdana" w:hAnsi="Verdana"/>
+                <w:b/>
+              </w:rPr>
+              <w:t>100</w:t>
+            </w:r>
+          </w:p>
+        </w:tc>
+        <w:tc>
+          <w:tcPr>
+            <w:tcW w:w="1110" w:type="dxa"/>
+          </w:tcPr>
+          <w:p>
+            <w:pPr>
+              <w:rPr>
+                <w:rFonts w:ascii="Verdana" w:hAnsi="Verdana"/>
+                <w:b/>
+              </w:rPr>
+            </w:pPr>
+            <w:r>
+              <w:rPr>
+                <w:rFonts w:ascii="Verdana" w:hAnsi="Verdana"/>
+                <w:b/>
+              </w:rPr>
+              <w:t>101</w:t>
+            </w:r>
+          </w:p>
+        </w:tc>
+        <w:tc>
+          <w:tcPr>
+            <w:tcW w:w="1110" w:type="dxa"/>
+          </w:tcPr>
+          <w:p>
+            <w:pPr>
+              <w:rPr>
+                <w:rFonts w:ascii="Verdana" w:hAnsi="Verdana"/>
+                <w:b/>
+              </w:rPr>
+            </w:pPr>
+            <w:r>
+              <w:rPr>
+                <w:rFonts w:ascii="Verdana" w:hAnsi="Verdana"/>
+                <w:b/>
+              </w:rPr>
+              <w:t>102</w:t>
+            </w:r>
+          </w:p>
+        </w:tc>
+        <w:tc>
+          <w:tcPr>
+            <w:tcW w:w="1110" w:type="dxa"/>
+          </w:tcPr>
+          <w:p>
+            <w:pPr>
+              <w:rPr>
+                <w:rFonts w:ascii="Verdana" w:hAnsi="Verdana"/>
+                <w:b/>
+              </w:rPr>
+            </w:pPr>
+            <w:r>
+              <w:rPr>
+                <w:rFonts w:ascii="Verdana" w:hAnsi="Verdana"/>
+                <w:b/>
+              </w:rPr>
+              <w:t>103</w:t>
+            </w:r>
+          </w:p>
+        </w:tc>
+        <w:tc>
+          <w:tcPr>
+            <w:tcW w:w="1110" w:type="dxa"/>
+          </w:tcPr>
+          <w:p>
+            <w:pPr>
+              <w:rPr>
+                <w:rFonts w:ascii="Verdana" w:hAnsi="Verdana"/>
+                <w:b/>
+              </w:rPr>
+            </w:pPr>
+            <w:r>
+              <w:rPr>
+                <w:rFonts w:ascii="Verdana" w:hAnsi="Verdana"/>
+                <w:b/>
+              </w:rPr>
+              <w:t>104</w:t>
+            </w:r>
+          </w:p>
+        </w:tc>
+        <w:tc>
+          <w:tcPr>
+            <w:tcW w:w="1110" w:type="dxa"/>
+          </w:tcPr>
+          <w:p>
+            <w:pPr>
+              <w:rPr>
+                <w:rFonts w:ascii="Verdana" w:hAnsi="Verdana"/>
+                <w:b/>
+              </w:rPr>
+            </w:pPr>
+            <w:r>
+              <w:rPr>
+                <w:rFonts w:ascii="Verdana" w:hAnsi="Verdana"/>
+                <w:b/>
+              </w:rPr>
+              <w:t>105</w:t>
+            </w:r>
+          </w:p>
+        </w:tc>
+        <w:tc>
+          <w:tcPr>
+            <w:tcW w:w="1110" w:type="dxa"/>
+          </w:tcPr>
+          <w:p>
+            <w:pPr>
+              <w:rPr>
+                <w:rFonts w:ascii="Verdana" w:hAnsi="Verdana"/>
+                <w:b/>
+              </w:rPr>
+            </w:pPr>
+            <w:r>
+              <w:rPr>
+                <w:rFonts w:ascii="Verdana" w:hAnsi="Verdana"/>
+                <w:b/>
+              </w:rPr>
+              <w:t>106</w:t>
+            </w:r>
+          </w:p>
+        </w:tc>
+      </w:tr>
+      <w:tr>
+        <w:tc>
+          <w:tcPr>
+            <w:tcW w:w="1109" w:type="dxa"/>
+          </w:tcPr>
+          <w:p>
+            <w:pPr>
+              <w:rPr>
+                <w:rFonts w:ascii="Verdana" w:hAnsi="Verdana"/>
+              </w:rPr>
+            </w:pPr>
+            <w:r>
+              <w:rPr>
+                <w:rFonts w:ascii="Verdana" w:hAnsi="Verdana"/>
+              </w:rPr>
+              <w:t>1pF</w:t>
+            </w:r>
+          </w:p>
+        </w:tc>
+        <w:tc>
+          <w:tcPr>
+            <w:tcW w:w="1109" w:type="dxa"/>
+          </w:tcPr>
+          <w:p>
+            <w:pPr>
+              <w:rPr>
+                <w:rFonts w:ascii="Verdana" w:hAnsi="Verdana"/>
+              </w:rPr>
+            </w:pPr>
+            <w:r>
+              <w:rPr>
+                <w:rFonts w:ascii="Verdana" w:hAnsi="Verdana"/>
+              </w:rPr>
+              <w:t>10pF</w:t>
+            </w:r>
+          </w:p>
+        </w:tc>
+        <w:tc>
+          <w:tcPr>
+            <w:tcW w:w="1110" w:type="dxa"/>
+          </w:tcPr>
+          <w:p>
+            <w:pPr>
+              <w:rPr>
+                <w:rFonts w:ascii="Verdana" w:hAnsi="Verdana"/>
+              </w:rPr>
+            </w:pPr>
+            <w:r>
+              <w:rPr>
+                <w:rFonts w:ascii="Verdana" w:hAnsi="Verdana"/>
+              </w:rPr>
+              <w:t>100pF</w:t>
+            </w:r>
+          </w:p>
+        </w:tc>
+        <w:tc>
+          <w:tcPr>
+            <w:tcW w:w="1110" w:type="dxa"/>
+          </w:tcPr>
+          <w:p>
+            <w:pPr>
+              <w:rPr>
+                <w:rFonts w:ascii="Verdana" w:hAnsi="Verdana"/>
+              </w:rPr>
+            </w:pPr>
+            <w:r>
+              <w:rPr>
+                <w:rFonts w:ascii="Verdana" w:hAnsi="Verdana"/>
+              </w:rPr>
+              <w:t>1000pF</w:t>
+            </w:r>
+          </w:p>
+        </w:tc>
+        <w:tc>
+          <w:tcPr>
+            <w:tcW w:w="1110" w:type="dxa"/>
+          </w:tcPr>
+          <w:p>
+            <w:pPr>
+              <w:rPr>
+                <w:rFonts w:ascii="Verdana" w:hAnsi="Verdana"/>
+              </w:rPr>
+            </w:pPr>
+          </w:p>
+        </w:tc>
+        <w:tc>
+          <w:tcPr>
+            <w:tcW w:w="1110" w:type="dxa"/>
+          </w:tcPr>
+          <w:p>
+            <w:pPr>
+              <w:rPr>
+                <w:rFonts w:ascii="Verdana" w:hAnsi="Verdana"/>
+              </w:rPr>
+            </w:pPr>
+          </w:p>
+        </w:tc>
+        <w:tc>
+          <w:tcPr>
+            <w:tcW w:w="1110" w:type="dxa"/>
+          </w:tcPr>
+          <w:p>
+            <w:pPr>
+              <w:rPr>
+                <w:rFonts w:ascii="Verdana" w:hAnsi="Verdana"/>
+              </w:rPr>
+            </w:pPr>
+          </w:p>
+        </w:tc>
+        <w:tc>
+          <w:tcPr>
+            <w:tcW w:w="1110" w:type="dxa"/>
+          </w:tcPr>
+          <w:p>
+            <w:pPr>
+              <w:rPr>
+                <w:rFonts w:ascii="Verdana" w:hAnsi="Verdana"/>
+              </w:rPr>
+            </w:pPr>
+          </w:p>
+        </w:tc>
+      </w:tr>
+      <w:tr>
+        <w:tc>
+          <w:tcPr>
+            <w:tcW w:w="1109" w:type="dxa"/>
+          </w:tcPr>
+          <w:p>
+            <w:pPr>
+              <w:rPr>
+                <w:rFonts w:ascii="Verdana" w:hAnsi="Verdana"/>
+              </w:rPr>
+            </w:pPr>
+          </w:p>
+        </w:tc>
+        <w:tc>
+          <w:tcPr>
+            <w:tcW w:w="1109" w:type="dxa"/>
+          </w:tcPr>
+          <w:p>
+            <w:pPr>
+              <w:rPr>
+                <w:rFonts w:ascii="Verdana" w:hAnsi="Verdana"/>
+              </w:rPr>
+            </w:pPr>
+          </w:p>
+        </w:tc>
+        <w:tc>
+          <w:tcPr>
+            <w:tcW w:w="1110" w:type="dxa"/>
+          </w:tcPr>
+          <w:p>
+            <w:pPr>
+              <w:rPr>
+                <w:rFonts w:ascii="Verdana" w:hAnsi="Verdana"/>
+              </w:rPr>
+            </w:pPr>
+          </w:p>
+        </w:tc>
+        <w:tc>
+          <w:tcPr>
+            <w:tcW w:w="1110" w:type="dxa"/>
+          </w:tcPr>
+          <w:p>
+            <w:pPr>
+              <w:rPr>
+                <w:rFonts w:ascii="Verdana" w:hAnsi="Verdana"/>
+              </w:rPr>
+            </w:pPr>
+            <w:r>
+              <w:rPr>
+                <w:rFonts w:ascii="Verdana" w:hAnsi="Verdana"/>
+              </w:rPr>
+              <w:t>1nF</w:t>
+            </w:r>
+          </w:p>
+        </w:tc>
+        <w:tc>
+          <w:tcPr>
+            <w:tcW w:w="1110" w:type="dxa"/>
+          </w:tcPr>
+          <w:p>
+            <w:pPr>
+              <w:rPr>
+                <w:rFonts w:ascii="Verdana" w:hAnsi="Verdana"/>
+              </w:rPr>
+            </w:pPr>
+            <w:r>
+              <w:rPr>
+                <w:rFonts w:ascii="Verdana" w:hAnsi="Verdana"/>
+              </w:rPr>
+              <w:t>10nF</w:t>
+            </w:r>
+          </w:p>
+        </w:tc>
+        <w:tc>
+          <w:tcPr>
+            <w:tcW w:w="1110" w:type="dxa"/>
+          </w:tcPr>
+          <w:p>
+            <w:pPr>
+              <w:rPr>
+                <w:rFonts w:ascii="Verdana" w:hAnsi="Verdana"/>
+              </w:rPr>
+            </w:pPr>
+            <w:r>
+              <w:rPr>
+                <w:rFonts w:ascii="Verdana" w:hAnsi="Verdana"/>
+              </w:rPr>
+              <w:t>100nF</w:t>
+            </w:r>
+          </w:p>
+        </w:tc>
+        <w:tc>
+          <w:tcPr>
+            <w:tcW w:w="1110" w:type="dxa"/>
+          </w:tcPr>
+          <w:p>
+            <w:pPr>
+              <w:rPr>
+                <w:rFonts w:ascii="Verdana" w:hAnsi="Verdana"/>
+              </w:rPr>
+            </w:pPr>
+          </w:p>
+        </w:tc>
+        <w:tc>
+          <w:tcPr>
+            <w:tcW w:w="1110" w:type="dxa"/>
+          </w:tcPr>
+          <w:p>
+            <w:pPr>
+              <w:rPr>
+                <w:rFonts w:ascii="Verdana" w:hAnsi="Verdana"/>
+              </w:rPr>
+            </w:pPr>
+          </w:p>
+        </w:tc>
+      </w:tr>
+      <w:tr>
+        <w:tc>
+          <w:tcPr>
+            <w:tcW w:w="1109" w:type="dxa"/>
+          </w:tcPr>
+          <w:p>
+            <w:pPr>
+              <w:rPr>
+                <w:rFonts w:ascii="Verdana" w:hAnsi="Verdana"/>
+              </w:rPr>
+            </w:pPr>
+          </w:p>
+        </w:tc>
+        <w:tc>
+          <w:tcPr>
+            <w:tcW w:w="1109" w:type="dxa"/>
+          </w:tcPr>
+          <w:p>
+            <w:pPr>
+              <w:rPr>
+                <w:rFonts w:ascii="Verdana" w:hAnsi="Verdana"/>
+              </w:rPr>
+            </w:pPr>
+          </w:p>
+        </w:tc>
+        <w:tc>
+          <w:tcPr>
+            <w:tcW w:w="1110" w:type="dxa"/>
+          </w:tcPr>
+          <w:p>
+            <w:pPr>
+              <w:rPr>
+                <w:rFonts w:ascii="Verdana" w:hAnsi="Verdana"/>
+              </w:rPr>
+            </w:pPr>
+          </w:p>
+        </w:tc>
+        <w:tc>
+          <w:tcPr>
+            <w:tcW w:w="1110" w:type="dxa"/>
+          </w:tcPr>
+          <w:p>
+            <w:pPr>
+              <w:rPr>
+                <w:rFonts w:ascii="Verdana" w:hAnsi="Verdana"/>
+              </w:rPr>
+            </w:pPr>
+          </w:p>
+        </w:tc>
+        <w:tc>
+          <w:tcPr>
+            <w:tcW w:w="1110" w:type="dxa"/>
+          </w:tcPr>
+          <w:p>
+            <w:pPr>
+              <w:rPr>
+                <w:rFonts w:ascii="Verdana" w:hAnsi="Verdana"/>
+              </w:rPr>
+            </w:pPr>
+            <w:r>
+              <w:rPr>
+                <w:rFonts w:ascii="Verdana" w:hAnsi="Verdana"/>
+              </w:rPr>
+              <w:t>0.01uF</w:t>
+            </w:r>
+          </w:p>
+        </w:tc>
+        <w:tc>
+          <w:tcPr>
+            <w:tcW w:w="1110" w:type="dxa"/>
+          </w:tcPr>
+          <w:p>
+            <w:pPr>
+              <w:rPr>
+                <w:rFonts w:ascii="Verdana" w:hAnsi="Verdana"/>
+              </w:rPr>
+            </w:pPr>
+            <w:r>
+              <w:rPr>
+                <w:rFonts w:ascii="Verdana" w:hAnsi="Verdana"/>
+              </w:rPr>
+              <w:t>0.1uF</w:t>
+            </w:r>
+          </w:p>
+        </w:tc>
+        <w:tc>
+          <w:tcPr>
+            <w:tcW w:w="1110" w:type="dxa"/>
+          </w:tcPr>
+          <w:p>
+            <w:pPr>
+              <w:rPr>
+                <w:rFonts w:ascii="Verdana" w:hAnsi="Verdana"/>
+              </w:rPr>
+            </w:pPr>
+            <w:r>
+              <w:rPr>
+                <w:rFonts w:ascii="Verdana" w:hAnsi="Verdana"/>
+              </w:rPr>
+              <w:t>1uF</w:t>
+            </w:r>
+          </w:p>
+        </w:tc>
+        <w:tc>
+          <w:tcPr>
+            <w:tcW w:w="1110" w:type="dxa"/>
+          </w:tcPr>
+          <w:p>
+            <w:pPr>
+              <w:rPr>
+                <w:rFonts w:ascii="Verdana" w:hAnsi="Verdana"/>
+              </w:rPr>
+            </w:pPr>
+            <w:r>
+              <w:rPr>
+                <w:rFonts w:ascii="Verdana" w:hAnsi="Verdana"/>
+              </w:rPr>
+              <w:t>10uF</w:t>
+            </w:r>
+          </w:p>
+        </w:tc>
+      </w:tr>
+    </w:tbl>
+    <w:p/>
+    <w:p/>
+    <w:p/>
+    <w:p>
+      <w:pPr>
+        <w:pStyle w:val="Heading2"/>
+      </w:pPr>
+      <w:r>
+        <w:lastRenderedPageBreak/>
+        <w:t>murata</w:t>
+      </w:r>
+    </w:p>
+    <w:p>
+      <w:r>
+        <w:rPr>
+          <w:noProof/>
+        </w:rPr>
+        <w:drawing>
+          <wp:inline distT="0" distB="0" distL="0" distR="0" wp14:anchorId="1B316276" wp14:editId="2AA896CE">
+            <wp:extent cx="6552381" cy="7028571"/>
+            <wp:effectExtent l="0" t="0" r="1270" b="1270"/>
+            <wp:docPr id="2" name="Picture 2"/>
+            <wp:cNvGraphicFramePr>
+              <a:graphicFrameLocks xmlns:a="http://schemas.openxmlformats.org/drawingml/2006/main" noChangeAspect="1"/>
+            </wp:cNvGraphicFramePr>
+            <a:graphic xmlns:a="http://schemas.openxmlformats.org/drawingml/2006/main">
+              <a:graphicData uri="http://schemas.openxmlformats.org/drawingml/2006/picture">
+                <pic:pic xmlns:pic="http://schemas.openxmlformats.org/drawingml/2006/picture">
+                  <pic:nvPicPr>
+                    <pic:cNvPr id="1" name=""/>
+                    <pic:cNvPicPr/>
+                  </pic:nvPicPr>
+                  <pic:blipFill>
+                    <a:blip r:embed="rId6"/>
+                    <a:stretch>
+                      <a:fillRect/>
+                    </a:stretch>
+                  </pic:blipFill>
+                  <pic:spPr>
+                    <a:xfrm>
+                      <a:off x="0" y="0"/>
+                      <a:ext cx="6552381" cy="7028571"/>
+                    </a:xfrm>
+                    <a:prstGeom prst="rect">
+                      <a:avLst/>
+                    </a:prstGeom>
+                  </pic:spPr>
+                </pic:pic>
+              </a:graphicData>
+            </a:graphic>
+          </wp:inline>
+        </w:drawing>
       </w:r>
     </w:p>
     <w:p/>
     <w:p>
       <w:r>
-        <w:t>X7R</w:t>
+        <w:rPr>
+          <w:noProof/>
+        </w:rPr>
+        <w:lastRenderedPageBreak/>
+        <w:drawing>
+          <wp:inline distT="0" distB="0" distL="0" distR="0" wp14:anchorId="2D6F0517" wp14:editId="3F343249">
+            <wp:extent cx="6561905" cy="8952381"/>
+            <wp:effectExtent l="0" t="0" r="0" b="1270"/>
+            <wp:docPr id="3" name="Picture 3"/>
+            <wp:cNvGraphicFramePr>
+              <a:graphicFrameLocks xmlns:a="http://schemas.openxmlformats.org/drawingml/2006/main" noChangeAspect="1"/>
+            </wp:cNvGraphicFramePr>
+            <a:graphic xmlns:a="http://schemas.openxmlformats.org/drawingml/2006/main">
+              <a:graphicData uri="http://schemas.openxmlformats.org/drawingml/2006/picture">
+                <pic:pic xmlns:pic="http://schemas.openxmlformats.org/drawingml/2006/picture">
+                  <pic:nvPicPr>
+                    <pic:cNvPr id="1" name=""/>
+                    <pic:cNvPicPr/>
+                  </pic:nvPicPr>
+                  <pic:blipFill>
+                    <a:blip r:embed="rId7"/>
+                    <a:stretch>
+                      <a:fillRect/>
+                    </a:stretch>
+                  </pic:blipFill>
+                  <pic:spPr>
+                    <a:xfrm>
+                      <a:off x="0" y="0"/>
+                      <a:ext cx="6561905" cy="8952381"/>
+                    </a:xfrm>
+                    <a:prstGeom prst="rect">
+                      <a:avLst/>
+                    </a:prstGeom>
+                  </pic:spPr>
+                </pic:pic>
+              </a:graphicData>
+            </a:graphic>
+          </wp:inline>
+        </w:drawing>
       </w:r>
     </w:p>
-    <w:tbl>
-      <w:tblPr>
-        <w:tblW w:w="0" w:type="auto"/>
-        <w:tblBorders>
-          <w:top w:val="single" w:sz="4" w:space="0" w:color="auto"/>
-          <w:left w:val="single" w:sz="4" w:space="0" w:color="auto"/>
-          <w:bottom w:val="single" w:sz="4" w:space="0" w:color="auto"/>
-          <w:right w:val="single" w:sz="4" w:space="0" w:color="auto"/>
-          <w:insideH w:val="single" w:sz="4" w:space="0" w:color="auto"/>
-          <w:insideV w:val="single" w:sz="4" w:space="0" w:color="auto"/>
-        </w:tblBorders>
-        <w:tblLook w:val="01E0" w:firstRow="1" w:lastRow="1" w:firstColumn="1" w:lastColumn="1" w:noHBand="0" w:noVBand="0"/>
-      </w:tblPr>
-      <w:tblGrid>
-        <w:gridCol w:w="1008"/>
-        <w:gridCol w:w="1388"/>
-        <w:gridCol w:w="1368"/>
-        <w:gridCol w:w="7324"/>
-      </w:tblGrid>
-      <w:tr>
-        <w:tc>
-          <w:tcPr>
-            <w:tcW w:w="1008" w:type="dxa"/>
-            <w:shd w:val="clear" w:color="auto" w:fill="auto"/>
-          </w:tcPr>
-          <w:p>
-            <w:r>
-              <w:t>1210</w:t>
-            </w:r>
-          </w:p>
-        </w:tc>
-        <w:tc>
-          <w:tcPr>
-            <w:tcW w:w="1388" w:type="dxa"/>
-            <w:shd w:val="clear" w:color="auto" w:fill="auto"/>
-          </w:tcPr>
-          <w:p>
-            <w:r>
-              <w:t>22uF/10V</w:t>
-            </w:r>
-          </w:p>
-        </w:tc>
-        <w:tc>
-          <w:tcPr>
-            <w:tcW w:w="1368" w:type="dxa"/>
-            <w:shd w:val="clear" w:color="auto" w:fill="auto"/>
-          </w:tcPr>
-          <w:p/>
-        </w:tc>
-        <w:tc>
-          <w:tcPr>
-            <w:tcW w:w="7324" w:type="dxa"/>
-            <w:shd w:val="clear" w:color="auto" w:fill="auto"/>
-          </w:tcPr>
-          <w:p>
-            <w:r>
-              <w:t>GR</w:t>
-            </w:r>
-            <w:r>
-              <w:t xml:space="preserve"> </w:t>
-            </w:r>
-            <w:r>
-              <w:t>M</w:t>
-            </w:r>
-            <w:r>
-              <w:t xml:space="preserve"> </w:t>
-            </w:r>
-            <w:r>
-              <w:t>32</w:t>
-            </w:r>
-            <w:r>
-              <w:t xml:space="preserve"> </w:t>
-            </w:r>
-            <w:smartTag w:uri="urn:schemas-microsoft-com:office:smarttags" w:element="place">
-              <w:r>
-                <w:rPr>
-                  <w:b/>
-                </w:rPr>
-                <w:t>E</w:t>
-              </w:r>
-              <w:r>
-                <w:t xml:space="preserve"> </w:t>
-              </w:r>
-              <w:r>
-                <w:t>R7</w:t>
-              </w:r>
-            </w:smartTag>
-            <w:r>
-              <w:t xml:space="preserve"> </w:t>
-            </w:r>
-            <w:r>
-              <w:t>1A</w:t>
-            </w:r>
-            <w:r>
-              <w:t xml:space="preserve"> </w:t>
-            </w:r>
-            <w:r>
-              <w:t>226</w:t>
-            </w:r>
-            <w:r>
-              <w:t xml:space="preserve"> </w:t>
-            </w:r>
-            <w:r>
-              <w:t>K</w:t>
-            </w:r>
-            <w:r>
-              <w:t xml:space="preserve"> </w:t>
-            </w:r>
-            <w:r>
-              <w:t>E20</w:t>
-            </w:r>
-            <w:r>
-              <w:t xml:space="preserve"> </w:t>
-            </w:r>
-            <w:r>
-              <w:t>L</w:t>
-            </w:r>
-          </w:p>
-          <w:p/>
-          <w:p>
-            <w:r>
-              <w:t>E = 2.5mm</w:t>
-            </w:r>
-          </w:p>
-          <w:p/>
-          <w:p/>
-        </w:tc>
-      </w:tr>
-      <w:tr>
-        <w:tc>
-          <w:tcPr>
-            <w:tcW w:w="1008" w:type="dxa"/>
-            <w:shd w:val="clear" w:color="auto" w:fill="auto"/>
-          </w:tcPr>
-          <w:p/>
-        </w:tc>
-        <w:tc>
-          <w:tcPr>
-            <w:tcW w:w="1388" w:type="dxa"/>
-            <w:shd w:val="clear" w:color="auto" w:fill="auto"/>
-          </w:tcPr>
-          <w:p>
-            <w:r>
-              <w:t>4.7uF/50V</w:t>
-            </w:r>
-          </w:p>
-        </w:tc>
-        <w:tc>
-          <w:tcPr>
-            <w:tcW w:w="1368" w:type="dxa"/>
-            <w:shd w:val="clear" w:color="auto" w:fill="auto"/>
-          </w:tcPr>
-          <w:p/>
-        </w:tc>
-        <w:tc>
-          <w:tcPr>
-            <w:tcW w:w="7324" w:type="dxa"/>
-            <w:shd w:val="clear" w:color="auto" w:fill="auto"/>
-          </w:tcPr>
-          <w:p>
-            <w:r>
-              <w:t>GR</w:t>
-            </w:r>
-            <w:r>
-              <w:t xml:space="preserve"> </w:t>
-            </w:r>
-            <w:r>
-              <w:t>M</w:t>
-            </w:r>
-            <w:r>
-              <w:t xml:space="preserve"> </w:t>
-            </w:r>
-            <w:r>
-              <w:t>32</w:t>
-            </w:r>
-            <w:r>
-              <w:t xml:space="preserve"> </w:t>
-            </w:r>
-            <w:r>
-              <w:rPr>
-                <w:b/>
-              </w:rPr>
-              <w:t>E</w:t>
-            </w:r>
-            <w:r>
-              <w:t xml:space="preserve"> </w:t>
-            </w:r>
-            <w:r>
-              <w:t>R71H475KA88L</w:t>
-            </w:r>
-          </w:p>
-        </w:tc>
-      </w:tr>
-      <w:tr>
-        <w:tc>
-          <w:tcPr>
-            <w:tcW w:w="1008" w:type="dxa"/>
-            <w:shd w:val="clear" w:color="auto" w:fill="auto"/>
-          </w:tcPr>
-          <w:p/>
-        </w:tc>
-        <w:tc>
-          <w:tcPr>
-            <w:tcW w:w="1388" w:type="dxa"/>
-            <w:shd w:val="clear" w:color="auto" w:fill="auto"/>
-          </w:tcPr>
-          <w:p/>
-        </w:tc>
-        <w:tc>
-          <w:tcPr>
-            <w:tcW w:w="1368" w:type="dxa"/>
-            <w:shd w:val="clear" w:color="auto" w:fill="auto"/>
-          </w:tcPr>
-          <w:p/>
-        </w:tc>
-        <w:tc>
-          <w:tcPr>
-            <w:tcW w:w="7324" w:type="dxa"/>
-            <w:shd w:val="clear" w:color="auto" w:fill="auto"/>
-          </w:tcPr>
-          <w:p/>
-        </w:tc>
-      </w:tr>
-      <w:tr>
-        <w:tc>
-          <w:tcPr>
-            <w:tcW w:w="1008" w:type="dxa"/>
-            <w:shd w:val="clear" w:color="auto" w:fill="auto"/>
-          </w:tcPr>
-          <w:p/>
-        </w:tc>
-        <w:tc>
-          <w:tcPr>
-            <w:tcW w:w="1388" w:type="dxa"/>
-            <w:shd w:val="clear" w:color="auto" w:fill="auto"/>
-          </w:tcPr>
-          <w:p/>
-        </w:tc>
-        <w:tc>
-          <w:tcPr>
-            <w:tcW w:w="1368" w:type="dxa"/>
-            <w:shd w:val="clear" w:color="auto" w:fill="auto"/>
-          </w:tcPr>
-          <w:p/>
-        </w:tc>
-        <w:tc>
-          <w:tcPr>
-            <w:tcW w:w="7324" w:type="dxa"/>
-            <w:shd w:val="clear" w:color="auto" w:fill="auto"/>
-          </w:tcPr>
-          <w:p/>
-        </w:tc>
-      </w:tr>
-      <w:tr>
-        <w:tc>
-          <w:tcPr>
-            <w:tcW w:w="1008" w:type="dxa"/>
-            <w:shd w:val="clear" w:color="auto" w:fill="auto"/>
-          </w:tcPr>
-          <w:p/>
-        </w:tc>
-        <w:tc>
-          <w:tcPr>
-            <w:tcW w:w="1388" w:type="dxa"/>
-            <w:shd w:val="clear" w:color="auto" w:fill="auto"/>
-          </w:tcPr>
-          <w:p/>
-        </w:tc>
-        <w:tc>
-          <w:tcPr>
-            <w:tcW w:w="1368" w:type="dxa"/>
-            <w:shd w:val="clear" w:color="auto" w:fill="auto"/>
-          </w:tcPr>
-          <w:p/>
-        </w:tc>
-        <w:tc>
-          <w:tcPr>
-            <w:tcW w:w="7324" w:type="dxa"/>
-            <w:shd w:val="clear" w:color="auto" w:fill="auto"/>
-          </w:tcPr>
-          <w:p/>
-        </w:tc>
-      </w:tr>
-      <w:tr>
-        <w:tc>
-          <w:tcPr>
-            <w:tcW w:w="1008" w:type="dxa"/>
-            <w:shd w:val="clear" w:color="auto" w:fill="auto"/>
-          </w:tcPr>
-          <w:p/>
-        </w:tc>
-        <w:tc>
-          <w:tcPr>
-            <w:tcW w:w="1388" w:type="dxa"/>
-            <w:shd w:val="clear" w:color="auto" w:fill="auto"/>
-          </w:tcPr>
-          <w:p/>
-        </w:tc>
-        <w:tc>
-          <w:tcPr>
-            <w:tcW w:w="1368" w:type="dxa"/>
-            <w:shd w:val="clear" w:color="auto" w:fill="auto"/>
-          </w:tcPr>
-          <w:p/>
-        </w:tc>
-        <w:tc>
-          <w:tcPr>
-            <w:tcW w:w="7324" w:type="dxa"/>
-            <w:shd w:val="clear" w:color="auto" w:fill="auto"/>
-          </w:tcPr>
-          <w:p/>
-        </w:tc>
-      </w:tr>
-      <w:tr>
-        <w:tc>
-          <w:tcPr>
-            <w:tcW w:w="1008" w:type="dxa"/>
-            <w:shd w:val="clear" w:color="auto" w:fill="auto"/>
-          </w:tcPr>
-          <w:p/>
-        </w:tc>
-        <w:tc>
-          <w:tcPr>
-            <w:tcW w:w="1388" w:type="dxa"/>
-            <w:shd w:val="clear" w:color="auto" w:fill="auto"/>
-          </w:tcPr>
-          <w:p/>
-        </w:tc>
-        <w:tc>
-          <w:tcPr>
-            <w:tcW w:w="1368" w:type="dxa"/>
-            <w:shd w:val="clear" w:color="auto" w:fill="auto"/>
-          </w:tcPr>
-          <w:p/>
-        </w:tc>
-        <w:tc>
-          <w:tcPr>
-            <w:tcW w:w="7324" w:type="dxa"/>
-            <w:shd w:val="clear" w:color="auto" w:fill="auto"/>
-          </w:tcPr>
-          <w:p/>
-        </w:tc>
-      </w:tr>
-      <w:tr>
-        <w:tc>
-          <w:tcPr>
-            <w:tcW w:w="1008" w:type="dxa"/>
-            <w:shd w:val="clear" w:color="auto" w:fill="auto"/>
-          </w:tcPr>
-          <w:p/>
-        </w:tc>
-        <w:tc>
-          <w:tcPr>
-            <w:tcW w:w="1388" w:type="dxa"/>
-            <w:shd w:val="clear" w:color="auto" w:fill="auto"/>
-          </w:tcPr>
-          <w:p/>
-        </w:tc>
-        <w:tc>
-          <w:tcPr>
-            <w:tcW w:w="1368" w:type="dxa"/>
-            <w:shd w:val="clear" w:color="auto" w:fill="auto"/>
-          </w:tcPr>
-          <w:p/>
-        </w:tc>
-        <w:tc>
-          <w:tcPr>
-            <w:tcW w:w="7324" w:type="dxa"/>
-            <w:shd w:val="clear" w:color="auto" w:fill="auto"/>
-          </w:tcPr>
-          <w:p/>
-        </w:tc>
-      </w:tr>
-    </w:tbl>
     <w:p/>
+    <w:p>
+      <w:pPr>
+        <w:pStyle w:val="Heading2"/>
+      </w:pPr>
+      <w:r>
+        <w:rPr>
+          <w:shd w:val="clear" w:color="auto" w:fill="FFFFFF"/>
+        </w:rPr>
+        <w:t>samsung</w:t>
+      </w:r>
+    </w:p>
+    <w:p>
+      <w:r>
+        <w:rPr>
+          <w:noProof/>
+        </w:rPr>
+        <w:drawing>
+          <wp:inline distT="0" distB="0" distL="0" distR="0" wp14:anchorId="67B92E16" wp14:editId="080883F2">
+            <wp:extent cx="5647619" cy="4952381"/>
+            <wp:effectExtent l="0" t="0" r="0" b="635"/>
+            <wp:docPr id="4" name="Picture 4"/>
+            <wp:cNvGraphicFramePr>
+              <a:graphicFrameLocks xmlns:a="http://schemas.openxmlformats.org/drawingml/2006/main" noChangeAspect="1"/>
+            </wp:cNvGraphicFramePr>
+            <a:graphic xmlns:a="http://schemas.openxmlformats.org/drawingml/2006/main">
+              <a:graphicData uri="http://schemas.openxmlformats.org/drawingml/2006/picture">
+                <pic:pic xmlns:pic="http://schemas.openxmlformats.org/drawingml/2006/picture">
+                  <pic:nvPicPr>
+                    <pic:cNvPr id="1" name=""/>
+                    <pic:cNvPicPr/>
+                  </pic:nvPicPr>
+                  <pic:blipFill>
+                    <a:blip r:embed="rId8"/>
+                    <a:stretch>
+                      <a:fillRect/>
+                    </a:stretch>
+                  </pic:blipFill>
+                  <pic:spPr>
+                    <a:xfrm>
+                      <a:off x="0" y="0"/>
+                      <a:ext cx="5647619" cy="4952381"/>
+                    </a:xfrm>
+                    <a:prstGeom prst="rect">
+                      <a:avLst/>
+                    </a:prstGeom>
+                  </pic:spPr>
+                </pic:pic>
+              </a:graphicData>
+            </a:graphic>
+          </wp:inline>
+        </w:drawing>
+      </w:r>
+    </w:p>
     <w:p/>
+    <w:p>
+      <w:r>
+        <w:rPr>
+          <w:noProof/>
+        </w:rPr>
+        <w:lastRenderedPageBreak/>
+        <w:drawing>
+          <wp:inline distT="0" distB="0" distL="0" distR="0" wp14:anchorId="36EECE73" wp14:editId="20DAD3C0">
+            <wp:extent cx="5923809" cy="8704762"/>
+            <wp:effectExtent l="0" t="0" r="1270" b="1270"/>
+            <wp:docPr id="5" name="Picture 5"/>
+            <wp:cNvGraphicFramePr>
+              <a:graphicFrameLocks xmlns:a="http://schemas.openxmlformats.org/drawingml/2006/main" noChangeAspect="1"/>
+            </wp:cNvGraphicFramePr>
+            <a:graphic xmlns:a="http://schemas.openxmlformats.org/drawingml/2006/main">
+              <a:graphicData uri="http://schemas.openxmlformats.org/drawingml/2006/picture">
+                <pic:pic xmlns:pic="http://schemas.openxmlformats.org/drawingml/2006/picture">
+                  <pic:nvPicPr>
+                    <pic:cNvPr id="1" name=""/>
+                    <pic:cNvPicPr/>
+                  </pic:nvPicPr>
+                  <pic:blipFill>
+                    <a:blip r:embed="rId9"/>
+                    <a:stretch>
+                      <a:fillRect/>
+                    </a:stretch>
+                  </pic:blipFill>
+                  <pic:spPr>
+                    <a:xfrm>
+                      <a:off x="0" y="0"/>
+                      <a:ext cx="5923809" cy="8704762"/>
+                    </a:xfrm>
+                    <a:prstGeom prst="rect">
+                      <a:avLst/>
+                    </a:prstGeom>
+                  </pic:spPr>
+                </pic:pic>
+              </a:graphicData>
+            </a:graphic>
+          </wp:inline>
+        </w:drawing>
+      </w:r>
+    </w:p>
+    <w:p>
+      <w:r>
+        <w:rPr>
+          <w:noProof/>
+        </w:rPr>
+        <w:lastRenderedPageBreak/>
+        <w:drawing>
+          <wp:inline distT="0" distB="0" distL="0" distR="0" wp14:anchorId="62DF6F39" wp14:editId="0AFFCF68">
+            <wp:extent cx="5780952" cy="3609524"/>
+            <wp:effectExtent l="0" t="0" r="0" b="0"/>
+            <wp:docPr id="6" name="Picture 6"/>
+            <wp:cNvGraphicFramePr>
+              <a:graphicFrameLocks xmlns:a="http://schemas.openxmlformats.org/drawingml/2006/main" noChangeAspect="1"/>
+            </wp:cNvGraphicFramePr>
+            <a:graphic xmlns:a="http://schemas.openxmlformats.org/drawingml/2006/main">
+              <a:graphicData uri="http://schemas.openxmlformats.org/drawingml/2006/picture">
+                <pic:pic xmlns:pic="http://schemas.openxmlformats.org/drawingml/2006/picture">
+                  <pic:nvPicPr>
+                    <pic:cNvPr id="1" name=""/>
+                    <pic:cNvPicPr/>
+                  </pic:nvPicPr>
+                  <pic:blipFill>
+                    <a:blip r:embed="rId10"/>
+                    <a:stretch>
+                      <a:fillRect/>
+                    </a:stretch>
+                  </pic:blipFill>
+                  <pic:spPr>
+                    <a:xfrm>
+                      <a:off x="0" y="0"/>
+                      <a:ext cx="5780952" cy="3609524"/>
+                    </a:xfrm>
+                    <a:prstGeom prst="rect">
+                      <a:avLst/>
+                    </a:prstGeom>
+                  </pic:spPr>
+                </pic:pic>
+              </a:graphicData>
+            </a:graphic>
+          </wp:inline>
+        </w:drawing>
+      </w:r>
+    </w:p>
+    <w:p>
+      <w:r>
+        <w:rPr>
+          <w:noProof/>
+        </w:rPr>
+        <w:drawing>
+          <wp:inline distT="0" distB="0" distL="0" distR="0" wp14:anchorId="23881F03" wp14:editId="2F7FE7BB">
+            <wp:extent cx="5838095" cy="3123809"/>
+            <wp:effectExtent l="0" t="0" r="0" b="635"/>
+            <wp:docPr id="7" name="Picture 7"/>
+            <wp:cNvGraphicFramePr>
+              <a:graphicFrameLocks xmlns:a="http://schemas.openxmlformats.org/drawingml/2006/main" noChangeAspect="1"/>
+            </wp:cNvGraphicFramePr>
+            <a:graphic xmlns:a="http://schemas.openxmlformats.org/drawingml/2006/main">
+              <a:graphicData uri="http://schemas.openxmlformats.org/drawingml/2006/picture">
+                <pic:pic xmlns:pic="http://schemas.openxmlformats.org/drawingml/2006/picture">
+                  <pic:nvPicPr>
+                    <pic:cNvPr id="1" name=""/>
+                    <pic:cNvPicPr/>
+                  </pic:nvPicPr>
+                  <pic:blipFill>
+                    <a:blip r:embed="rId11"/>
+                    <a:stretch>
+                      <a:fillRect/>
+                    </a:stretch>
+                  </pic:blipFill>
+                  <pic:spPr>
+                    <a:xfrm>
+                      <a:off x="0" y="0"/>
+                      <a:ext cx="5838095" cy="3123809"/>
+                    </a:xfrm>
+                    <a:prstGeom prst="rect">
+                      <a:avLst/>
+                    </a:prstGeom>
+                  </pic:spPr>
+                </pic:pic>
+              </a:graphicData>
+            </a:graphic>
+          </wp:inline>
+        </w:drawing>
+      </w:r>
+    </w:p>
+    <w:p>
+      <w:r>
+        <w:rPr>
+          <w:noProof/>
+        </w:rPr>
+        <w:lastRenderedPageBreak/>
+        <w:drawing>
+          <wp:inline distT="0" distB="0" distL="0" distR="0" wp14:anchorId="50124510" wp14:editId="258653C2">
+            <wp:extent cx="5885714" cy="4961905"/>
+            <wp:effectExtent l="0" t="0" r="1270" b="0"/>
+            <wp:docPr id="8" name="Picture 8"/>
+            <wp:cNvGraphicFramePr>
+              <a:graphicFrameLocks xmlns:a="http://schemas.openxmlformats.org/drawingml/2006/main" noChangeAspect="1"/>
+            </wp:cNvGraphicFramePr>
+            <a:graphic xmlns:a="http://schemas.openxmlformats.org/drawingml/2006/main">
+              <a:graphicData uri="http://schemas.openxmlformats.org/drawingml/2006/picture">
+                <pic:pic xmlns:pic="http://schemas.openxmlformats.org/drawingml/2006/picture">
+                  <pic:nvPicPr>
+                    <pic:cNvPr id="1" name=""/>
+                    <pic:cNvPicPr/>
+                  </pic:nvPicPr>
+                  <pic:blipFill>
+                    <a:blip r:embed="rId12"/>
+                    <a:stretch>
+                      <a:fillRect/>
+                    </a:stretch>
+                  </pic:blipFill>
+                  <pic:spPr>
+                    <a:xfrm>
+                      <a:off x="0" y="0"/>
+                      <a:ext cx="5885714" cy="4961905"/>
+                    </a:xfrm>
+                    <a:prstGeom prst="rect">
+                      <a:avLst/>
+                    </a:prstGeom>
+                  </pic:spPr>
+                </pic:pic>
+              </a:graphicData>
+            </a:graphic>
+          </wp:inline>
+        </w:drawing>
+      </w:r>
+    </w:p>
     <w:p/>
+    <w:p>
+      <w:pPr>
+        <w:pStyle w:val="Heading2"/>
+      </w:pPr>
+      <w:r>
+        <w:t>y</w:t>
+      </w:r>
+      <w:bookmarkStart w:id="0" w:name="_GoBack"/>
+      <w:bookmarkEnd w:id="0"/>
+      <w:r>
+        <w:t>ageo</w:t>
+      </w:r>
+    </w:p>
     <w:p/>
-    <w:p/>
-    <w:p/>
-    <w:p/>
-    <w:p/>
-    <w:p/>
-    <w:p/>
-    <w:p/>
-    <w:p/>
+    <w:p>
+      <w:r>
+        <w:rPr>
+          <w:noProof/>
+        </w:rPr>
+        <w:lastRenderedPageBreak/>
+        <w:drawing>
+          <wp:inline distT="0" distB="0" distL="0" distR="0" wp14:anchorId="1085EEF9" wp14:editId="4E250F3D">
+            <wp:extent cx="4259949" cy="5974598"/>
+            <wp:effectExtent l="0" t="0" r="7620" b="7620"/>
+            <wp:docPr id="9" name="Picture 9"/>
+            <wp:cNvGraphicFramePr>
+              <a:graphicFrameLocks xmlns:a="http://schemas.openxmlformats.org/drawingml/2006/main" noChangeAspect="1"/>
+            </wp:cNvGraphicFramePr>
+            <a:graphic xmlns:a="http://schemas.openxmlformats.org/drawingml/2006/main">
+              <a:graphicData uri="http://schemas.openxmlformats.org/drawingml/2006/picture">
+                <pic:pic xmlns:pic="http://schemas.openxmlformats.org/drawingml/2006/picture">
+                  <pic:nvPicPr>
+                    <pic:cNvPr id="1" name=""/>
+                    <pic:cNvPicPr/>
+                  </pic:nvPicPr>
+                  <pic:blipFill>
+                    <a:blip r:embed="rId13"/>
+                    <a:stretch>
+                      <a:fillRect/>
+                    </a:stretch>
+                  </pic:blipFill>
+                  <pic:spPr>
+                    <a:xfrm>
+                      <a:off x="0" y="0"/>
+                      <a:ext cx="4259949" cy="5974598"/>
+                    </a:xfrm>
+                    <a:prstGeom prst="rect">
+                      <a:avLst/>
+                    </a:prstGeom>
+                  </pic:spPr>
+                </pic:pic>
+              </a:graphicData>
+            </a:graphic>
+          </wp:inline>
+        </w:drawing>
+      </w:r>
+    </w:p>
     <w:p/>
     <w:p>
       <w:pPr>
@@ -1301,7 +1839,7 @@
             <w:r>
               <w:t>NAME</w:t>
             </w:r>
-            <w:hyperlink r:id="rId6" w:history="1"/>
+            <w:hyperlink r:id="rId14" w:history="1"/>
           </w:p>
         </w:tc>
         <w:tc>
@@ -1738,7 +2276,7 @@
                     <pic:cNvPicPr/>
                   </pic:nvPicPr>
                   <pic:blipFill>
-                    <a:blip r:embed="rId7"/>
+                    <a:blip r:embed="rId15"/>
                     <a:stretch>
                       <a:fillRect/>
                     </a:stretch>
@@ -2363,8 +2901,6 @@
             <w:r>
               <w:t>1oz</w:t>
             </w:r>
-            <w:bookmarkStart w:id="0" w:name="_GoBack"/>
-            <w:bookmarkEnd w:id="0"/>
           </w:p>
         </w:tc>
         <w:tc>
@@ -2541,7 +3077,6 @@
                 <w:lang w:val="ru-RU"/>
               </w:rPr>
             </w:pPr>
-            <w:proofErr w:type="spellStart"/>
             <w:r>
               <w:rPr>
                 <w:rFonts w:ascii="Tahoma" w:hAnsi="Tahoma" w:cs="Tahoma"/>
@@ -2550,9 +3085,94 @@
                 <w:szCs w:val="17"/>
                 <w:shd w:val="clear" w:color="auto" w:fill="FFFFFF"/>
               </w:rPr>
-              <w:t>Минимальный</w:t>
-            </w:r>
-            <w:proofErr w:type="spellEnd"/>
+              <w:t>Минимальный поясок металлизированного отверстия</w:t>
+            </w:r>
+          </w:p>
+        </w:tc>
+        <w:tc>
+          <w:tcPr>
+            <w:tcW w:w="1276" w:type="dxa"/>
+          </w:tcPr>
+          <w:p>
+            <w:pPr>
+              <w:rPr>
+                <w:lang w:val="ru-RU"/>
+              </w:rPr>
+            </w:pPr>
+            <w:r>
+              <w:rPr>
+                <w:lang w:val="ru-RU"/>
+              </w:rPr>
+              <w:t>0,2</w:t>
+            </w:r>
+          </w:p>
+        </w:tc>
+        <w:tc>
+          <w:tcPr>
+            <w:tcW w:w="1134" w:type="dxa"/>
+          </w:tcPr>
+          <w:p>
+            <w:pPr>
+              <w:rPr>
+                <w:lang w:val="ru-RU"/>
+              </w:rPr>
+            </w:pPr>
+            <w:r>
+              <w:rPr>
+                <w:lang w:val="ru-RU"/>
+              </w:rPr>
+              <w:t>0,2</w:t>
+            </w:r>
+          </w:p>
+        </w:tc>
+        <w:tc>
+          <w:tcPr>
+            <w:tcW w:w="1134" w:type="dxa"/>
+          </w:tcPr>
+          <w:p>
+            <w:pPr>
+              <w:rPr>
+                <w:lang w:val="ru-RU"/>
+              </w:rPr>
+            </w:pPr>
+            <w:r>
+              <w:rPr>
+                <w:lang w:val="ru-RU"/>
+              </w:rPr>
+              <w:t>0,25</w:t>
+            </w:r>
+          </w:p>
+        </w:tc>
+        <w:tc>
+          <w:tcPr>
+            <w:tcW w:w="1134" w:type="dxa"/>
+          </w:tcPr>
+          <w:p>
+            <w:pPr>
+              <w:rPr>
+                <w:lang w:val="ru-RU"/>
+              </w:rPr>
+            </w:pPr>
+            <w:r>
+              <w:rPr>
+                <w:lang w:val="ru-RU"/>
+              </w:rPr>
+              <w:t>0,25</w:t>
+            </w:r>
+          </w:p>
+        </w:tc>
+      </w:tr>
+      <w:tr>
+        <w:tc>
+          <w:tcPr>
+            <w:tcW w:w="6232" w:type="dxa"/>
+          </w:tcPr>
+          <w:p>
+            <w:pPr>
+              <w:rPr>
+                <w:lang w:val="ru-RU"/>
+              </w:rPr>
+            </w:pPr>
             <w:r>
               <w:rPr>
                 <w:rFonts w:ascii="Tahoma" w:hAnsi="Tahoma" w:cs="Tahoma"/>
@@ -2561,228 +3181,8 @@
                 <w:szCs w:val="17"/>
                 <w:shd w:val="clear" w:color="auto" w:fill="FFFFFF"/>
               </w:rPr>
-              <w:t xml:space="preserve"> </w:t>
-            </w:r>
-            <w:proofErr w:type="spellStart"/>
-            <w:r>
-              <w:rPr>
-                <w:rFonts w:ascii="Tahoma" w:hAnsi="Tahoma" w:cs="Tahoma"/>
-                <w:color w:val="000000"/>
-                <w:sz w:val="17"/>
-                <w:szCs w:val="17"/>
-                <w:shd w:val="clear" w:color="auto" w:fill="FFFFFF"/>
-              </w:rPr>
-              <w:t>поясок</w:t>
-            </w:r>
-            <w:proofErr w:type="spellEnd"/>
-            <w:r>
-              <w:rPr>
-                <w:rFonts w:ascii="Tahoma" w:hAnsi="Tahoma" w:cs="Tahoma"/>
-                <w:color w:val="000000"/>
-                <w:sz w:val="17"/>
-                <w:szCs w:val="17"/>
-                <w:shd w:val="clear" w:color="auto" w:fill="FFFFFF"/>
-              </w:rPr>
-              <w:t xml:space="preserve"> </w:t>
-            </w:r>
-            <w:proofErr w:type="spellStart"/>
-            <w:r>
-              <w:rPr>
-                <w:rFonts w:ascii="Tahoma" w:hAnsi="Tahoma" w:cs="Tahoma"/>
-                <w:color w:val="000000"/>
-                <w:sz w:val="17"/>
-                <w:szCs w:val="17"/>
-                <w:shd w:val="clear" w:color="auto" w:fill="FFFFFF"/>
-              </w:rPr>
-              <w:t>металлизированного</w:t>
-            </w:r>
-            <w:proofErr w:type="spellEnd"/>
-            <w:r>
-              <w:rPr>
-                <w:rFonts w:ascii="Tahoma" w:hAnsi="Tahoma" w:cs="Tahoma"/>
-                <w:color w:val="000000"/>
-                <w:sz w:val="17"/>
-                <w:szCs w:val="17"/>
-                <w:shd w:val="clear" w:color="auto" w:fill="FFFFFF"/>
-              </w:rPr>
-              <w:t xml:space="preserve"> </w:t>
-            </w:r>
-            <w:proofErr w:type="spellStart"/>
-            <w:r>
-              <w:rPr>
-                <w:rFonts w:ascii="Tahoma" w:hAnsi="Tahoma" w:cs="Tahoma"/>
-                <w:color w:val="000000"/>
-                <w:sz w:val="17"/>
-                <w:szCs w:val="17"/>
-                <w:shd w:val="clear" w:color="auto" w:fill="FFFFFF"/>
-              </w:rPr>
-              <w:t>отверстия</w:t>
-            </w:r>
-            <w:proofErr w:type="spellEnd"/>
-          </w:p>
-        </w:tc>
-        <w:tc>
-          <w:tcPr>
-            <w:tcW w:w="1276" w:type="dxa"/>
-          </w:tcPr>
-          <w:p>
-            <w:pPr>
-              <w:rPr>
-                <w:lang w:val="ru-RU"/>
-              </w:rPr>
-            </w:pPr>
-            <w:r>
-              <w:rPr>
-                <w:lang w:val="ru-RU"/>
-              </w:rPr>
-              <w:t>0,2</w:t>
-            </w:r>
-          </w:p>
-        </w:tc>
-        <w:tc>
-          <w:tcPr>
-            <w:tcW w:w="1134" w:type="dxa"/>
-          </w:tcPr>
-          <w:p>
-            <w:pPr>
-              <w:rPr>
-                <w:lang w:val="ru-RU"/>
-              </w:rPr>
-            </w:pPr>
-            <w:r>
-              <w:rPr>
-                <w:lang w:val="ru-RU"/>
-              </w:rPr>
-              <w:t>0,2</w:t>
-            </w:r>
-          </w:p>
-        </w:tc>
-        <w:tc>
-          <w:tcPr>
-            <w:tcW w:w="1134" w:type="dxa"/>
-          </w:tcPr>
-          <w:p>
-            <w:pPr>
-              <w:rPr>
-                <w:lang w:val="ru-RU"/>
-              </w:rPr>
-            </w:pPr>
-            <w:r>
-              <w:rPr>
-                <w:lang w:val="ru-RU"/>
-              </w:rPr>
-              <w:t>0,25</w:t>
-            </w:r>
-          </w:p>
-        </w:tc>
-        <w:tc>
-          <w:tcPr>
-            <w:tcW w:w="1134" w:type="dxa"/>
-          </w:tcPr>
-          <w:p>
-            <w:pPr>
-              <w:rPr>
-                <w:lang w:val="ru-RU"/>
-              </w:rPr>
-            </w:pPr>
-            <w:r>
-              <w:rPr>
-                <w:lang w:val="ru-RU"/>
-              </w:rPr>
-              <w:t>0,25</w:t>
-            </w:r>
-          </w:p>
-        </w:tc>
-      </w:tr>
-      <w:tr>
-        <w:tc>
-          <w:tcPr>
-            <w:tcW w:w="6232" w:type="dxa"/>
-          </w:tcPr>
-          <w:p>
-            <w:pPr>
-              <w:rPr>
-                <w:lang w:val="ru-RU"/>
-              </w:rPr>
-            </w:pPr>
-            <w:proofErr w:type="spellStart"/>
-            <w:r>
-              <w:rPr>
-                <w:rFonts w:ascii="Tahoma" w:hAnsi="Tahoma" w:cs="Tahoma"/>
-                <w:color w:val="000000"/>
-                <w:sz w:val="17"/>
-                <w:szCs w:val="17"/>
-                <w:shd w:val="clear" w:color="auto" w:fill="FFFFFF"/>
-              </w:rPr>
-              <w:t>Поясок</w:t>
-            </w:r>
-            <w:proofErr w:type="spellEnd"/>
-            <w:r>
-              <w:rPr>
-                <w:rFonts w:ascii="Tahoma" w:hAnsi="Tahoma" w:cs="Tahoma"/>
-                <w:color w:val="000000"/>
-                <w:sz w:val="17"/>
-                <w:szCs w:val="17"/>
-                <w:shd w:val="clear" w:color="auto" w:fill="FFFFFF"/>
-              </w:rPr>
-              <w:t xml:space="preserve"> </w:t>
-            </w:r>
-            <w:proofErr w:type="spellStart"/>
-            <w:r>
-              <w:rPr>
-                <w:rFonts w:ascii="Tahoma" w:hAnsi="Tahoma" w:cs="Tahoma"/>
-                <w:color w:val="000000"/>
-                <w:sz w:val="17"/>
-                <w:szCs w:val="17"/>
-                <w:shd w:val="clear" w:color="auto" w:fill="FFFFFF"/>
-              </w:rPr>
-              <w:t>площадки</w:t>
-            </w:r>
-            <w:proofErr w:type="spellEnd"/>
-            <w:r>
-              <w:rPr>
-                <w:rFonts w:ascii="Tahoma" w:hAnsi="Tahoma" w:cs="Tahoma"/>
-                <w:color w:val="000000"/>
-                <w:sz w:val="17"/>
-                <w:szCs w:val="17"/>
-                <w:shd w:val="clear" w:color="auto" w:fill="FFFFFF"/>
-              </w:rPr>
-              <w:t xml:space="preserve"> </w:t>
-            </w:r>
-            <w:proofErr w:type="spellStart"/>
-            <w:r>
-              <w:rPr>
-                <w:rFonts w:ascii="Tahoma" w:hAnsi="Tahoma" w:cs="Tahoma"/>
-                <w:color w:val="000000"/>
-                <w:sz w:val="17"/>
-                <w:szCs w:val="17"/>
-                <w:shd w:val="clear" w:color="auto" w:fill="FFFFFF"/>
-              </w:rPr>
-              <w:t>внутреннего</w:t>
-            </w:r>
-            <w:proofErr w:type="spellEnd"/>
-            <w:r>
-              <w:rPr>
-                <w:rFonts w:ascii="Tahoma" w:hAnsi="Tahoma" w:cs="Tahoma"/>
-                <w:color w:val="000000"/>
-                <w:sz w:val="17"/>
-                <w:szCs w:val="17"/>
-                <w:shd w:val="clear" w:color="auto" w:fill="FFFFFF"/>
-              </w:rPr>
-              <w:t xml:space="preserve"> </w:t>
-            </w:r>
-            <w:proofErr w:type="spellStart"/>
-            <w:r>
-              <w:rPr>
-                <w:rFonts w:ascii="Tahoma" w:hAnsi="Tahoma" w:cs="Tahoma"/>
-                <w:color w:val="000000"/>
-                <w:sz w:val="17"/>
-                <w:szCs w:val="17"/>
-                <w:shd w:val="clear" w:color="auto" w:fill="FFFFFF"/>
-              </w:rPr>
-              <w:t>слоя</w:t>
-            </w:r>
-            <w:proofErr w:type="spellEnd"/>
+              <w:t>Поясок площадки внутреннего слоя</w:t>
+            </w:r>
           </w:p>
         </w:tc>
         <w:tc>
@@ -3404,8 +3804,8 @@
       </w:pPr>
     </w:p>
     <w:sectPr>
-      <w:headerReference w:type="even" r:id="rId8"/>
-      <w:headerReference w:type="default" r:id="rId9"/>
+      <w:headerReference w:type="even" r:id="rId16"/>
+      <w:headerReference w:type="default" r:id="rId17"/>
       <w:pgSz w:w="12240" w:h="15840"/>
       <w:pgMar w:top="567" w:right="567" w:bottom="567" w:left="567" w:header="720" w:footer="720" w:gutter="0"/>
       <w:cols w:space="720"/>
@@ -3524,7 +3924,7 @@
         <w:rStyle w:val="PageNumber"/>
         <w:noProof/>
       </w:rPr>
-      <w:t>6</w:t>
+      <w:t>14</w:t>
     </w:r>
     <w:r>
       <w:rPr>

</xml_diff>